<commit_message>
Update Resposne to Reviewer Comments.docx
</commit_message>
<xml_diff>
--- a/HEAL Revised/Resposne to Reviewer Comments.docx
+++ b/HEAL Revised/Resposne to Reviewer Comments.docx
@@ -11,6 +11,7 @@
           <w:szCs w:val="24"/>
         </w:rPr>
       </w:pPr>
+      <w:bookmarkStart w:id="0" w:name="_GoBack"/>
       <w:r>
         <w:rPr>
           <w:rFonts w:ascii="Times New Roman" w:hAnsi="Times New Roman" w:cs="Times New Roman"/>
@@ -149,13 +150,23 @@
         </w:rPr>
         <w:t xml:space="preserve">he text </w:t>
       </w:r>
-      <w:r>
-        <w:rPr>
-          <w:rFonts w:ascii="Times New Roman" w:hAnsi="Times New Roman" w:cs="Times New Roman"/>
-          <w:sz w:val="24"/>
-          <w:szCs w:val="24"/>
-        </w:rPr>
-        <w:t xml:space="preserve">has been changed </w:t>
+      <w:proofErr w:type="gramStart"/>
+      <w:r>
+        <w:rPr>
+          <w:rFonts w:ascii="Times New Roman" w:hAnsi="Times New Roman" w:cs="Times New Roman"/>
+          <w:sz w:val="24"/>
+          <w:szCs w:val="24"/>
+        </w:rPr>
+        <w:t>has been changed</w:t>
+      </w:r>
+      <w:proofErr w:type="gramEnd"/>
+      <w:r>
+        <w:rPr>
+          <w:rFonts w:ascii="Times New Roman" w:hAnsi="Times New Roman" w:cs="Times New Roman"/>
+          <w:sz w:val="24"/>
+          <w:szCs w:val="24"/>
+        </w:rPr>
+        <w:t xml:space="preserve"> </w:t>
       </w:r>
       <w:r>
         <w:rPr>
@@ -173,16 +184,14 @@
         </w:rPr>
         <w:t xml:space="preserve"> due to which we have not highlighted the </w:t>
       </w:r>
-      <w:proofErr w:type="gramStart"/>
-      <w:r>
-        <w:rPr>
-          <w:rFonts w:ascii="Times New Roman" w:hAnsi="Times New Roman" w:cs="Times New Roman"/>
-          <w:sz w:val="24"/>
-          <w:szCs w:val="24"/>
-        </w:rPr>
-        <w:t>changes</w:t>
-      </w:r>
-      <w:proofErr w:type="gramEnd"/>
+      <w:r>
+        <w:rPr>
+          <w:rFonts w:ascii="Times New Roman" w:hAnsi="Times New Roman" w:cs="Times New Roman"/>
+          <w:sz w:val="24"/>
+          <w:szCs w:val="24"/>
+        </w:rPr>
+        <w:t>changes,</w:t>
+      </w:r>
       <w:r>
         <w:rPr>
           <w:rFonts w:ascii="Times New Roman" w:hAnsi="Times New Roman" w:cs="Times New Roman"/>
@@ -191,8 +200,6 @@
         </w:rPr>
         <w:t xml:space="preserve"> as they would be meaningless</w:t>
       </w:r>
-      <w:bookmarkStart w:id="0" w:name="_GoBack"/>
-      <w:bookmarkEnd w:id="0"/>
       <w:r>
         <w:rPr>
           <w:rFonts w:ascii="Times New Roman" w:hAnsi="Times New Roman" w:cs="Times New Roman"/>
@@ -288,27 +295,7 @@
           <w:sz w:val="24"/>
           <w:szCs w:val="24"/>
         </w:rPr>
-        <w:t xml:space="preserve">Author response: Thank you for pointing this out. The reviewer is correct, and we have omitted all </w:t>
-      </w:r>
-      <w:proofErr w:type="gramStart"/>
-      <w:r>
-        <w:rPr>
-          <w:rFonts w:ascii="Times New Roman" w:hAnsi="Times New Roman" w:cs="Times New Roman"/>
-          <w:color w:val="0070C0"/>
-          <w:sz w:val="24"/>
-          <w:szCs w:val="24"/>
-        </w:rPr>
-        <w:t>unnecessary</w:t>
-      </w:r>
-      <w:proofErr w:type="gramEnd"/>
-      <w:r>
-        <w:rPr>
-          <w:rFonts w:ascii="Times New Roman" w:hAnsi="Times New Roman" w:cs="Times New Roman"/>
-          <w:color w:val="0070C0"/>
-          <w:sz w:val="24"/>
-          <w:szCs w:val="24"/>
-        </w:rPr>
-        <w:t xml:space="preserve"> details and emphasized more on the fundamental issues</w:t>
+        <w:t>Author response: Thank you for pointing this out. The reviewer is correct, and we have omitted all unnecessary details and emphasized more on the fundamental issues</w:t>
       </w:r>
       <w:r>
         <w:rPr>
@@ -1035,6 +1022,7 @@
         </w:rPr>
         <w:t>Author response: We have done extensive proofreading and corrected all grammatical errors and typos.</w:t>
       </w:r>
+      <w:bookmarkEnd w:id="0"/>
     </w:p>
     <w:sectPr>
       <w:pgSz w:w="12240" w:h="15840"/>

</xml_diff>